<commit_message>
Modification all page in printfoto apps
</commit_message>
<xml_diff>
--- a/resources/templates/template-group.docx
+++ b/resources/templates/template-group.docx
@@ -2,7 +2,17 @@
 <file path=word/document.xml><?xml version="1.0" encoding="utf-8"?>
 <w:document xmlns:wpc="http://schemas.microsoft.com/office/word/2010/wordprocessingCanvas" xmlns:cx="http://schemas.microsoft.com/office/drawing/2014/chartex" xmlns:cx1="http://schemas.microsoft.com/office/drawing/2015/9/8/chartex" xmlns:cx2="http://schemas.microsoft.com/office/drawing/2015/10/21/chartex" xmlns:cx3="http://schemas.microsoft.com/office/drawing/2016/5/9/chartex" xmlns:cx4="http://schemas.microsoft.com/office/drawing/2016/5/10/chartex" xmlns:cx5="http://schemas.microsoft.com/office/drawing/2016/5/11/chartex" xmlns:cx6="http://schemas.microsoft.com/office/drawing/2016/5/12/chartex" xmlns:cx7="http://schemas.microsoft.com/office/drawing/2016/5/13/chartex" xmlns:cx8="http://schemas.microsoft.com/office/drawing/2016/5/14/chartex" xmlns:mc="http://schemas.openxmlformats.org/markup-compatibility/2006" xmlns:aink="http://schemas.microsoft.com/office/drawing/2016/ink" xmlns:am3d="http://schemas.microsoft.com/office/drawing/2017/model3d" xmlns:o="urn:schemas-microsoft-com:office:office" xmlns:oel="http://schemas.microsoft.com/office/2019/extlst" xmlns:r="http://schemas.openxmlformats.org/officeDocument/2006/relationships" xmlns:m="http://schemas.openxmlformats.org/officeDocument/2006/math" xmlns:v="urn:schemas-microsoft-com:vml" xmlns:wp14="http://schemas.microsoft.com/office/word/2010/wordprocessingDrawing" xmlns:wp="http://schemas.openxmlformats.org/drawingml/2006/wordprocessingDrawing" xmlns:w10="urn:schemas-microsoft-com:office:word" xmlns:w="http://schemas.openxmlformats.org/wordprocessingml/2006/main" xmlns:w14="http://schemas.microsoft.com/office/word/2010/wordml" xmlns:w15="http://schemas.microsoft.com/office/word/2012/wordml" xmlns:w16cex="http://schemas.microsoft.com/office/word/2018/wordml/cex" xmlns:w16cid="http://schemas.microsoft.com/office/word/2016/wordml/cid" xmlns:w16="http://schemas.microsoft.com/office/word/2018/wordml" xmlns:w16du="http://schemas.microsoft.com/office/word/2023/wordml/word16du" xmlns:w16sdtdh="http://schemas.microsoft.com/office/word/2020/wordml/sdtdatahash" xmlns:w16se="http://schemas.microsoft.com/office/word/2015/wordml/symex" xmlns:wpg="http://schemas.microsoft.com/office/word/2010/wordprocessingGroup" xmlns:wpi="http://schemas.microsoft.com/office/word/2010/wordprocessingInk" xmlns:wne="http://schemas.microsoft.com/office/word/2006/wordml" xmlns:wps="http://schemas.microsoft.com/office/word/2010/wordprocessingShape" mc:Ignorable="w14 w15 w16se w16cid w16 w16cex w16sdtdh w16du wp14">
   <w:body>
-    <w:p/>
+    <w:p>
+      <w:r>
+        <w:t>${</w:t>
+      </w:r>
+      <w:r>
+        <w:t>group_block</w:t>
+      </w:r>
+      <w:r>
+        <w:t>}</w:t>
+      </w:r>
+    </w:p>
     <w:tbl>
       <w:tblPr>
         <w:tblW w:w="10040" w:type="dxa"/>
@@ -60,25 +70,7 @@
                 <w:sz w:val="36"/>
                 <w:szCs w:val="28"/>
               </w:rPr>
-              <w:t>${</w:t>
-            </w:r>
-            <w:r>
-              <w:rPr>
-                <w:rFonts w:ascii="Bookman Old Style" w:hAnsi="Bookman Old Style"/>
-                <w:b/>
-                <w:sz w:val="36"/>
-                <w:szCs w:val="28"/>
-              </w:rPr>
-              <w:t>no</w:t>
-            </w:r>
-            <w:r>
-              <w:rPr>
-                <w:rFonts w:ascii="Bookman Old Style" w:hAnsi="Bookman Old Style"/>
-                <w:b/>
-                <w:sz w:val="36"/>
-                <w:szCs w:val="28"/>
-              </w:rPr>
-              <w:t>#0}</w:t>
+              <w:t>${no}</w:t>
             </w:r>
           </w:p>
         </w:tc>
@@ -173,15 +165,6 @@
                 <w:szCs w:val="28"/>
               </w:rPr>
               <w:t>farmer_group</w:t>
-            </w:r>
-            <w:r>
-              <w:rPr>
-                <w:rFonts w:ascii="Bookman Old Style" w:hAnsi="Bookman Old Style"/>
-                <w:b/>
-                <w:sz w:val="28"/>
-                <w:szCs w:val="28"/>
-              </w:rPr>
-              <w:t>#0</w:t>
             </w:r>
             <w:r>
               <w:rPr>
@@ -315,15 +298,6 @@
                 <w:sz w:val="28"/>
                 <w:szCs w:val="28"/>
               </w:rPr>
-              <w:t>#0</w:t>
-            </w:r>
-            <w:r>
-              <w:rPr>
-                <w:rFonts w:ascii="Bookman Old Style" w:hAnsi="Bookman Old Style"/>
-                <w:b/>
-                <w:sz w:val="28"/>
-                <w:szCs w:val="28"/>
-              </w:rPr>
               <w:t>}</w:t>
             </w:r>
           </w:p>
@@ -454,16 +428,6 @@
                 <w:szCs w:val="28"/>
                 <w:lang w:val="id-ID"/>
               </w:rPr>
-              <w:t>#0</w:t>
-            </w:r>
-            <w:r>
-              <w:rPr>
-                <w:rFonts w:ascii="Bookman Old Style" w:hAnsi="Bookman Old Style"/>
-                <w:b/>
-                <w:sz w:val="24"/>
-                <w:szCs w:val="28"/>
-                <w:lang w:val="id-ID"/>
-              </w:rPr>
               <w:t>}</w:t>
             </w:r>
           </w:p>
@@ -480,6 +444,7 @@
     <w:p>
       <w:pPr>
         <w:spacing w:after="200" w:line="276" w:lineRule="auto"/>
+        <w:jc w:val="center"/>
         <w:rPr>
           <w:lang w:val="id-ID"/>
         </w:rPr>
@@ -494,38 +459,13 @@
         <w:rPr>
           <w:noProof/>
         </w:rPr>
-        <w:t>{link_foto_1</w:t>
-      </w:r>
-      <w:r>
-        <w:rPr>
-          <w:noProof/>
-        </w:rPr>
-        <w:t>#0</w:t>
-      </w:r>
-      <w:r>
-        <w:rPr>
-          <w:noProof/>
-        </w:rPr>
-        <w:t>}</w:t>
-      </w:r>
-      <w:r>
-        <w:rPr>
-          <w:noProof/>
-        </w:rPr>
-        <w:t xml:space="preserve"> </w:t>
+        <w:t>{link_foto_1}</w:t>
       </w:r>
     </w:p>
     <w:p>
       <w:pPr>
         <w:spacing w:after="200" w:line="276" w:lineRule="auto"/>
-        <w:rPr>
-          <w:lang w:val="id-ID"/>
-        </w:rPr>
-      </w:pPr>
-    </w:p>
-    <w:p>
-      <w:pPr>
-        <w:spacing w:after="200" w:line="276" w:lineRule="auto"/>
+        <w:jc w:val="center"/>
         <w:rPr>
           <w:lang w:val="id-ID"/>
         </w:rPr>
@@ -552,107 +492,6 @@
         <w:rPr>
           <w:noProof/>
         </w:rPr>
-        <w:t>#0</w:t>
-      </w:r>
-      <w:r>
-        <w:rPr>
-          <w:noProof/>
-        </w:rPr>
-        <w:t>}</w:t>
-      </w:r>
-      <w:r>
-        <w:rPr>
-          <w:noProof/>
-        </w:rPr>
-        <w:t xml:space="preserve"> </w:t>
-      </w:r>
-    </w:p>
-    <w:p>
-      <w:pPr>
-        <w:rPr>
-          <w:lang w:val="id-ID"/>
-        </w:rPr>
-      </w:pPr>
-    </w:p>
-    <w:p>
-      <w:pPr>
-        <w:rPr>
-          <w:lang w:val="id-ID"/>
-        </w:rPr>
-      </w:pPr>
-    </w:p>
-    <w:p>
-      <w:pPr>
-        <w:rPr>
-          <w:lang w:val="id-ID"/>
-        </w:rPr>
-      </w:pPr>
-    </w:p>
-    <w:p>
-      <w:pPr>
-        <w:rPr>
-          <w:lang w:val="id-ID"/>
-        </w:rPr>
-      </w:pPr>
-    </w:p>
-    <w:p>
-      <w:pPr>
-        <w:rPr>
-          <w:lang w:val="id-ID"/>
-        </w:rPr>
-      </w:pPr>
-    </w:p>
-    <w:p>
-      <w:pPr>
-        <w:rPr>
-          <w:lang w:val="id-ID"/>
-        </w:rPr>
-      </w:pPr>
-    </w:p>
-    <w:p>
-      <w:pPr>
-        <w:rPr>
-          <w:lang w:val="id-ID"/>
-        </w:rPr>
-      </w:pPr>
-    </w:p>
-    <w:p>
-      <w:pPr>
-        <w:rPr>
-          <w:lang w:val="id-ID"/>
-        </w:rPr>
-      </w:pPr>
-    </w:p>
-    <w:p>
-      <w:pPr>
-        <w:rPr>
-          <w:lang w:val="id-ID"/>
-        </w:rPr>
-      </w:pPr>
-    </w:p>
-    <w:p>
-      <w:pPr>
-        <w:rPr>
-          <w:lang w:val="id-ID"/>
-        </w:rPr>
-      </w:pPr>
-    </w:p>
-    <w:p>
-      <w:pPr>
-        <w:rPr>
-          <w:lang w:val="id-ID"/>
-        </w:rPr>
-      </w:pPr>
-      <w:r>
-        <w:t>$</w:t>
-      </w:r>
-      <w:r>
-        <w:t>{page_break</w:t>
-      </w:r>
-      <w:r>
-        <w:t>#0</w:t>
-      </w:r>
-      <w:r>
         <w:t>}</w:t>
       </w:r>
     </w:p>
@@ -662,6 +501,44 @@
           <w:lang w:val="id-ID"/>
         </w:rPr>
       </w:pPr>
+      <w:r>
+        <w:rPr>
+          <w:lang w:val="id-ID"/>
+        </w:rPr>
+        <w:t>${page_break}</w:t>
+      </w:r>
+    </w:p>
+    <w:p>
+      <w:pPr>
+        <w:rPr>
+          <w:lang w:val="id-ID"/>
+        </w:rPr>
+      </w:pPr>
+    </w:p>
+    <w:p>
+      <w:pPr>
+        <w:rPr>
+          <w:lang w:val="id-ID"/>
+        </w:rPr>
+      </w:pPr>
+      <w:r>
+        <w:rPr>
+          <w:lang w:val="id-ID"/>
+        </w:rPr>
+        <w:t>${/</w:t>
+      </w:r>
+      <w:r>
+        <w:rPr>
+          <w:lang w:val="id-ID"/>
+        </w:rPr>
+        <w:t>group_block</w:t>
+      </w:r>
+      <w:r>
+        <w:rPr>
+          <w:lang w:val="id-ID"/>
+        </w:rPr>
+        <w:t>}</w:t>
+      </w:r>
     </w:p>
     <w:p>
       <w:pPr>

</xml_diff>